<commit_message>
Added lab for subroutines
</commit_message>
<xml_diff>
--- a/labs/Упражнения Подпрограммы.docx
+++ b/labs/Упражнения Подпрограммы.docx
@@ -51,15 +51,119 @@
         <w:t>"</w:t>
       </w:r>
     </w:p>
+    <w:p/>
     <w:p>
       <w:pPr>
-        <w:jc w:val="center"/>
-        <w:rPr>
-          <w:b/>
-          <w:bCs/>
-          <w:sz w:val="28"/>
-          <w:szCs w:val="28"/>
-        </w:rPr>
+        <w:ind w:firstLine="851"/>
+        <w:jc w:val="both"/>
+      </w:pPr>
+      <w:r>
+        <w:t>Лабораторная работа по теме "Подпрограммы" выполняется по вариантам. Варианты задания указаны в столбце "Вариант" в таблицах. Задание состоит из следующих частей:</w:t>
+      </w:r>
+    </w:p>
+    <w:p>
+      <w:pPr>
+        <w:ind w:firstLine="851"/>
+        <w:jc w:val="both"/>
+      </w:pPr>
+      <w:r>
+        <w:t>– реализация процедур ввода-вывода массивов;</w:t>
+      </w:r>
+    </w:p>
+    <w:p>
+      <w:pPr>
+        <w:ind w:firstLine="851"/>
+        <w:jc w:val="both"/>
+      </w:pPr>
+      <w:r>
+        <w:t>– реализация процедуры для выполнения операции над массивом;</w:t>
+      </w:r>
+    </w:p>
+    <w:p>
+      <w:pPr>
+        <w:ind w:firstLine="851"/>
+        <w:jc w:val="both"/>
+      </w:pPr>
+      <w:r>
+        <w:t>– реализация функции для вычисления значений с использованием массива как входных данных.</w:t>
+      </w:r>
+    </w:p>
+    <w:p>
+      <w:pPr>
+        <w:ind w:firstLine="851"/>
+        <w:jc w:val="both"/>
+      </w:pPr>
+      <w:r>
+        <w:t>Задания по теме "Процедурный тип данных" является не обязательным в данной работе, но выполнение этих заданий приносит дополнительные баллы.</w:t>
+      </w:r>
+    </w:p>
+    <w:p>
+      <w:pPr>
+        <w:ind w:firstLine="851"/>
+        <w:jc w:val="both"/>
+      </w:pPr>
+      <w:r>
+        <w:t>Отчет по лабораторной работе должен содержать:</w:t>
+      </w:r>
+    </w:p>
+    <w:p>
+      <w:pPr>
+        <w:ind w:firstLine="851"/>
+        <w:jc w:val="both"/>
+      </w:pPr>
+      <w:r>
+        <w:t>– титульный лист;</w:t>
+      </w:r>
+    </w:p>
+    <w:p>
+      <w:pPr>
+        <w:ind w:firstLine="851"/>
+        <w:jc w:val="both"/>
+      </w:pPr>
+      <w:r>
+        <w:t>– задание;</w:t>
+      </w:r>
+    </w:p>
+    <w:p>
+      <w:pPr>
+        <w:ind w:firstLine="851"/>
+        <w:jc w:val="both"/>
+      </w:pPr>
+      <w:r>
+        <w:t>– описание алгоритма каждой подпрограммы и основной программы;</w:t>
+      </w:r>
+    </w:p>
+    <w:p>
+      <w:pPr>
+        <w:ind w:firstLine="851"/>
+        <w:jc w:val="both"/>
+      </w:pPr>
+      <w:r>
+        <w:t>– текст программы;</w:t>
+      </w:r>
+    </w:p>
+    <w:p>
+      <w:pPr>
+        <w:ind w:firstLine="851"/>
+        <w:jc w:val="both"/>
+      </w:pPr>
+      <w:r>
+        <w:t>– ответ на контрольные вопросы в соответствии с вариантом задания;</w:t>
+      </w:r>
+    </w:p>
+    <w:p>
+      <w:pPr>
+        <w:ind w:firstLine="851"/>
+        <w:jc w:val="both"/>
+      </w:pPr>
+      <w:r>
+        <w:t>– текст программы.</w:t>
+      </w:r>
+    </w:p>
+    <w:p>
+      <w:pPr>
+        <w:ind w:firstLine="851"/>
+        <w:jc w:val="both"/>
       </w:pPr>
     </w:p>
     <w:p>
@@ -101,141 +205,6 @@
       </w:r>
     </w:p>
     <w:p>
-      <w:r>
-        <w:t xml:space="preserve">1. </w:t>
-      </w:r>
-      <w:r>
-        <w:t>Подпрограмма: определение</w:t>
-      </w:r>
-      <w:r>
-        <w:t>.</w:t>
-      </w:r>
-    </w:p>
-    <w:p>
-      <w:r>
-        <w:t xml:space="preserve">2. </w:t>
-      </w:r>
-      <w:r>
-        <w:t>Назначение подпрограмм</w:t>
-      </w:r>
-      <w:r>
-        <w:t>.</w:t>
-      </w:r>
-      <w:r>
-        <w:t xml:space="preserve"> Преимущества использования подпрограмм.</w:t>
-      </w:r>
-    </w:p>
-    <w:p>
-      <w:r>
-        <w:t>3.</w:t>
-      </w:r>
-      <w:r>
-        <w:t xml:space="preserve"> Синаксическая форма описания функции</w:t>
-      </w:r>
-      <w:r>
-        <w:t>.</w:t>
-      </w:r>
-    </w:p>
-    <w:p>
-      <w:r>
-        <w:t>4.</w:t>
-      </w:r>
-      <w:r>
-        <w:t xml:space="preserve"> Как происходит обращение к функции</w:t>
-      </w:r>
-      <w:r>
-        <w:t>.</w:t>
-      </w:r>
-    </w:p>
-    <w:p>
-      <w:r>
-        <w:t>5.</w:t>
-      </w:r>
-      <w:r>
-        <w:t xml:space="preserve"> </w:t>
-      </w:r>
-      <w:r>
-        <w:t xml:space="preserve">Синаксическая форма описания </w:t>
-      </w:r>
-      <w:r>
-        <w:t>процедуры</w:t>
-      </w:r>
-      <w:r>
-        <w:t>.</w:t>
-      </w:r>
-    </w:p>
-    <w:p>
-      <w:r>
-        <w:t xml:space="preserve">6. </w:t>
-      </w:r>
-      <w:r>
-        <w:t xml:space="preserve">Как происходит обращение к </w:t>
-      </w:r>
-      <w:r>
-        <w:t>процедуре</w:t>
-      </w:r>
-      <w:r>
-        <w:t>.</w:t>
-      </w:r>
-    </w:p>
-    <w:p>
-      <w:r>
-        <w:t>7. Блочный принцип организации программы.</w:t>
-      </w:r>
-    </w:p>
-    <w:p>
-      <w:r>
-        <w:t>8. Области видимости переменных.</w:t>
-      </w:r>
-    </w:p>
-    <w:p>
-      <w:r>
-        <w:t>9. Виды формальных параметров.</w:t>
-      </w:r>
-    </w:p>
-    <w:p>
-      <w:r>
-        <w:t>10. Параметры-значения.</w:t>
-      </w:r>
-    </w:p>
-    <w:p>
-      <w:r>
-        <w:t>1</w:t>
-      </w:r>
-      <w:r>
-        <w:t>1</w:t>
-      </w:r>
-      <w:r>
-        <w:t>. Параметры-</w:t>
-      </w:r>
-      <w:r>
-        <w:t>переменные</w:t>
-      </w:r>
-      <w:r>
-        <w:t>.</w:t>
-      </w:r>
-    </w:p>
-    <w:p>
-      <w:r>
-        <w:t>12</w:t>
-      </w:r>
-      <w:r>
-        <w:t>. Параметры-</w:t>
-      </w:r>
-      <w:r>
-        <w:t>константы</w:t>
-      </w:r>
-      <w:r>
-        <w:t>.</w:t>
-      </w:r>
-    </w:p>
-    <w:p>
-      <w:r>
-        <w:t>13. Процедурный (функциональный) тип параметра.</w:t>
-      </w:r>
-    </w:p>
-    <w:p/>
-    <w:p>
       <w:pPr>
         <w:jc w:val="center"/>
         <w:rPr>
@@ -245,8 +214,1752 @@
           <w:szCs w:val="28"/>
         </w:rPr>
       </w:pPr>
-      <w:bookmarkStart w:id="0" w:name="_GoBack"/>
-      <w:bookmarkEnd w:id="0"/>
+    </w:p>
+    <w:tbl>
+      <w:tblPr>
+        <w:tblStyle w:val="a4"/>
+        <w:tblW w:w="5000" w:type="pct"/>
+        <w:tblLook w:val="04A0" w:firstRow="1" w:lastRow="0" w:firstColumn="1" w:lastColumn="0" w:noHBand="0" w:noVBand="1"/>
+      </w:tblPr>
+      <w:tblGrid>
+        <w:gridCol w:w="946"/>
+        <w:gridCol w:w="5974"/>
+        <w:gridCol w:w="2140"/>
+      </w:tblGrid>
+      <w:tr>
+        <w:tc>
+          <w:tcPr>
+            <w:tcW w:w="522" w:type="pct"/>
+          </w:tcPr>
+          <w:p>
+            <w:pPr>
+              <w:jc w:val="center"/>
+            </w:pPr>
+            <w:r>
+              <w:t>№</w:t>
+            </w:r>
+          </w:p>
+        </w:tc>
+        <w:tc>
+          <w:tcPr>
+            <w:tcW w:w="3297" w:type="pct"/>
+          </w:tcPr>
+          <w:p>
+            <w:pPr>
+              <w:jc w:val="center"/>
+            </w:pPr>
+            <w:r>
+              <w:t>Вопрос</w:t>
+            </w:r>
+          </w:p>
+        </w:tc>
+        <w:tc>
+          <w:tcPr>
+            <w:tcW w:w="1181" w:type="pct"/>
+          </w:tcPr>
+          <w:p>
+            <w:pPr>
+              <w:jc w:val="center"/>
+            </w:pPr>
+            <w:r>
+              <w:t>Вариант</w:t>
+            </w:r>
+          </w:p>
+        </w:tc>
+      </w:tr>
+      <w:tr>
+        <w:tc>
+          <w:tcPr>
+            <w:tcW w:w="522" w:type="pct"/>
+          </w:tcPr>
+          <w:p>
+            <w:pPr>
+              <w:pStyle w:val="a3"/>
+              <w:numPr>
+                <w:ilvl w:val="0"/>
+                <w:numId w:val="8"/>
+              </w:numPr>
+            </w:pPr>
+          </w:p>
+        </w:tc>
+        <w:tc>
+          <w:tcPr>
+            <w:tcW w:w="3297" w:type="pct"/>
+          </w:tcPr>
+          <w:p>
+            <w:pPr>
+              <w:rPr>
+                <w:b/>
+              </w:rPr>
+            </w:pPr>
+            <w:r>
+              <w:t>Подпрограмма: определение</w:t>
+            </w:r>
+          </w:p>
+        </w:tc>
+        <w:tc>
+          <w:tcPr>
+            <w:tcW w:w="1181" w:type="pct"/>
+          </w:tcPr>
+          <w:p>
+            <w:pPr>
+              <w:jc w:val="center"/>
+            </w:pPr>
+            <w:r>
+              <w:t>1, 5</w:t>
+            </w:r>
+          </w:p>
+        </w:tc>
+      </w:tr>
+      <w:tr>
+        <w:tc>
+          <w:tcPr>
+            <w:tcW w:w="522" w:type="pct"/>
+          </w:tcPr>
+          <w:p>
+            <w:pPr>
+              <w:pStyle w:val="a3"/>
+              <w:numPr>
+                <w:ilvl w:val="0"/>
+                <w:numId w:val="8"/>
+              </w:numPr>
+            </w:pPr>
+          </w:p>
+        </w:tc>
+        <w:tc>
+          <w:tcPr>
+            <w:tcW w:w="3297" w:type="pct"/>
+          </w:tcPr>
+          <w:p>
+            <w:r>
+              <w:t>Назначение подпрограмм</w:t>
+            </w:r>
+            <w:r>
+              <w:t>.</w:t>
+            </w:r>
+            <w:r>
+              <w:t xml:space="preserve"> Преимущества использования подпрограмм</w:t>
+            </w:r>
+          </w:p>
+        </w:tc>
+        <w:tc>
+          <w:tcPr>
+            <w:tcW w:w="1181" w:type="pct"/>
+          </w:tcPr>
+          <w:p>
+            <w:pPr>
+              <w:jc w:val="center"/>
+            </w:pPr>
+            <w:r>
+              <w:t>2, 6</w:t>
+            </w:r>
+          </w:p>
+        </w:tc>
+      </w:tr>
+      <w:tr>
+        <w:tc>
+          <w:tcPr>
+            <w:tcW w:w="522" w:type="pct"/>
+          </w:tcPr>
+          <w:p>
+            <w:pPr>
+              <w:pStyle w:val="a3"/>
+              <w:numPr>
+                <w:ilvl w:val="0"/>
+                <w:numId w:val="8"/>
+              </w:numPr>
+            </w:pPr>
+          </w:p>
+        </w:tc>
+        <w:tc>
+          <w:tcPr>
+            <w:tcW w:w="3297" w:type="pct"/>
+          </w:tcPr>
+          <w:p>
+            <w:r>
+              <w:t>Синаксическая форма описания функции</w:t>
+            </w:r>
+          </w:p>
+        </w:tc>
+        <w:tc>
+          <w:tcPr>
+            <w:tcW w:w="1181" w:type="pct"/>
+          </w:tcPr>
+          <w:p>
+            <w:pPr>
+              <w:jc w:val="center"/>
+            </w:pPr>
+            <w:r>
+              <w:t>3, 7</w:t>
+            </w:r>
+          </w:p>
+        </w:tc>
+      </w:tr>
+      <w:tr>
+        <w:tc>
+          <w:tcPr>
+            <w:tcW w:w="522" w:type="pct"/>
+          </w:tcPr>
+          <w:p>
+            <w:pPr>
+              <w:pStyle w:val="a3"/>
+              <w:numPr>
+                <w:ilvl w:val="0"/>
+                <w:numId w:val="8"/>
+              </w:numPr>
+            </w:pPr>
+          </w:p>
+        </w:tc>
+        <w:tc>
+          <w:tcPr>
+            <w:tcW w:w="3297" w:type="pct"/>
+          </w:tcPr>
+          <w:p>
+            <w:r>
+              <w:t>Как происходит обращение к функции</w:t>
+            </w:r>
+          </w:p>
+        </w:tc>
+        <w:tc>
+          <w:tcPr>
+            <w:tcW w:w="1181" w:type="pct"/>
+          </w:tcPr>
+          <w:p>
+            <w:pPr>
+              <w:jc w:val="center"/>
+            </w:pPr>
+            <w:r>
+              <w:t>4, 8</w:t>
+            </w:r>
+          </w:p>
+        </w:tc>
+      </w:tr>
+      <w:tr>
+        <w:tc>
+          <w:tcPr>
+            <w:tcW w:w="522" w:type="pct"/>
+          </w:tcPr>
+          <w:p>
+            <w:pPr>
+              <w:pStyle w:val="a3"/>
+              <w:numPr>
+                <w:ilvl w:val="0"/>
+                <w:numId w:val="8"/>
+              </w:numPr>
+            </w:pPr>
+          </w:p>
+        </w:tc>
+        <w:tc>
+          <w:tcPr>
+            <w:tcW w:w="3297" w:type="pct"/>
+          </w:tcPr>
+          <w:p>
+            <w:r>
+              <w:t>Синаксическая форма описания процедуры</w:t>
+            </w:r>
+          </w:p>
+        </w:tc>
+        <w:tc>
+          <w:tcPr>
+            <w:tcW w:w="1181" w:type="pct"/>
+          </w:tcPr>
+          <w:p>
+            <w:pPr>
+              <w:jc w:val="center"/>
+            </w:pPr>
+            <w:r>
+              <w:t>5, 9</w:t>
+            </w:r>
+          </w:p>
+        </w:tc>
+      </w:tr>
+      <w:tr>
+        <w:tc>
+          <w:tcPr>
+            <w:tcW w:w="522" w:type="pct"/>
+          </w:tcPr>
+          <w:p>
+            <w:pPr>
+              <w:pStyle w:val="a3"/>
+              <w:numPr>
+                <w:ilvl w:val="0"/>
+                <w:numId w:val="8"/>
+              </w:numPr>
+            </w:pPr>
+          </w:p>
+        </w:tc>
+        <w:tc>
+          <w:tcPr>
+            <w:tcW w:w="3297" w:type="pct"/>
+          </w:tcPr>
+          <w:p>
+            <w:r>
+              <w:t>Как происходит обращение к процедуре</w:t>
+            </w:r>
+          </w:p>
+        </w:tc>
+        <w:tc>
+          <w:tcPr>
+            <w:tcW w:w="1181" w:type="pct"/>
+          </w:tcPr>
+          <w:p>
+            <w:pPr>
+              <w:jc w:val="center"/>
+            </w:pPr>
+            <w:r>
+              <w:t>6, 10</w:t>
+            </w:r>
+          </w:p>
+        </w:tc>
+      </w:tr>
+      <w:tr>
+        <w:tc>
+          <w:tcPr>
+            <w:tcW w:w="522" w:type="pct"/>
+          </w:tcPr>
+          <w:p>
+            <w:pPr>
+              <w:pStyle w:val="a3"/>
+              <w:numPr>
+                <w:ilvl w:val="0"/>
+                <w:numId w:val="8"/>
+              </w:numPr>
+            </w:pPr>
+          </w:p>
+        </w:tc>
+        <w:tc>
+          <w:tcPr>
+            <w:tcW w:w="3297" w:type="pct"/>
+          </w:tcPr>
+          <w:p>
+            <w:r>
+              <w:t>Блочный принцип организации программы</w:t>
+            </w:r>
+          </w:p>
+        </w:tc>
+        <w:tc>
+          <w:tcPr>
+            <w:tcW w:w="1181" w:type="pct"/>
+          </w:tcPr>
+          <w:p>
+            <w:pPr>
+              <w:jc w:val="center"/>
+            </w:pPr>
+            <w:r>
+              <w:t>1</w:t>
+            </w:r>
+            <w:r>
+              <w:t xml:space="preserve"> – 5</w:t>
+            </w:r>
+          </w:p>
+        </w:tc>
+      </w:tr>
+      <w:tr>
+        <w:tc>
+          <w:tcPr>
+            <w:tcW w:w="522" w:type="pct"/>
+          </w:tcPr>
+          <w:p>
+            <w:pPr>
+              <w:pStyle w:val="a3"/>
+              <w:numPr>
+                <w:ilvl w:val="0"/>
+                <w:numId w:val="8"/>
+              </w:numPr>
+            </w:pPr>
+          </w:p>
+        </w:tc>
+        <w:tc>
+          <w:tcPr>
+            <w:tcW w:w="3297" w:type="pct"/>
+          </w:tcPr>
+          <w:p>
+            <w:r>
+              <w:t>Области видимости переменных</w:t>
+            </w:r>
+          </w:p>
+        </w:tc>
+        <w:tc>
+          <w:tcPr>
+            <w:tcW w:w="1181" w:type="pct"/>
+          </w:tcPr>
+          <w:p>
+            <w:pPr>
+              <w:jc w:val="center"/>
+            </w:pPr>
+            <w:r>
+              <w:t>6 – 10</w:t>
+            </w:r>
+          </w:p>
+        </w:tc>
+      </w:tr>
+      <w:tr>
+        <w:tc>
+          <w:tcPr>
+            <w:tcW w:w="522" w:type="pct"/>
+          </w:tcPr>
+          <w:p>
+            <w:pPr>
+              <w:pStyle w:val="a3"/>
+              <w:numPr>
+                <w:ilvl w:val="0"/>
+                <w:numId w:val="8"/>
+              </w:numPr>
+            </w:pPr>
+          </w:p>
+        </w:tc>
+        <w:tc>
+          <w:tcPr>
+            <w:tcW w:w="3297" w:type="pct"/>
+          </w:tcPr>
+          <w:p>
+            <w:r>
+              <w:t>Виды формальных параметров</w:t>
+            </w:r>
+          </w:p>
+        </w:tc>
+        <w:tc>
+          <w:tcPr>
+            <w:tcW w:w="1181" w:type="pct"/>
+          </w:tcPr>
+          <w:p>
+            <w:pPr>
+              <w:jc w:val="center"/>
+            </w:pPr>
+            <w:r>
+              <w:t>все варианты</w:t>
+            </w:r>
+          </w:p>
+        </w:tc>
+      </w:tr>
+      <w:tr>
+        <w:tc>
+          <w:tcPr>
+            <w:tcW w:w="522" w:type="pct"/>
+          </w:tcPr>
+          <w:p>
+            <w:pPr>
+              <w:pStyle w:val="a3"/>
+              <w:numPr>
+                <w:ilvl w:val="0"/>
+                <w:numId w:val="8"/>
+              </w:numPr>
+            </w:pPr>
+          </w:p>
+        </w:tc>
+        <w:tc>
+          <w:tcPr>
+            <w:tcW w:w="3297" w:type="pct"/>
+          </w:tcPr>
+          <w:p>
+            <w:r>
+              <w:t>Параметры-значения</w:t>
+            </w:r>
+          </w:p>
+        </w:tc>
+        <w:tc>
+          <w:tcPr>
+            <w:tcW w:w="1181" w:type="pct"/>
+          </w:tcPr>
+          <w:p>
+            <w:pPr>
+              <w:jc w:val="center"/>
+            </w:pPr>
+            <w:r>
+              <w:t>1, 4, 7</w:t>
+            </w:r>
+          </w:p>
+        </w:tc>
+      </w:tr>
+      <w:tr>
+        <w:tc>
+          <w:tcPr>
+            <w:tcW w:w="522" w:type="pct"/>
+          </w:tcPr>
+          <w:p>
+            <w:pPr>
+              <w:pStyle w:val="a3"/>
+              <w:numPr>
+                <w:ilvl w:val="0"/>
+                <w:numId w:val="8"/>
+              </w:numPr>
+            </w:pPr>
+          </w:p>
+        </w:tc>
+        <w:tc>
+          <w:tcPr>
+            <w:tcW w:w="3297" w:type="pct"/>
+          </w:tcPr>
+          <w:p>
+            <w:r>
+              <w:t>Параметры-переменные</w:t>
+            </w:r>
+          </w:p>
+        </w:tc>
+        <w:tc>
+          <w:tcPr>
+            <w:tcW w:w="1181" w:type="pct"/>
+          </w:tcPr>
+          <w:p>
+            <w:pPr>
+              <w:jc w:val="center"/>
+            </w:pPr>
+            <w:r>
+              <w:t>2, 5, 8, 9</w:t>
+            </w:r>
+          </w:p>
+        </w:tc>
+      </w:tr>
+      <w:tr>
+        <w:tc>
+          <w:tcPr>
+            <w:tcW w:w="522" w:type="pct"/>
+          </w:tcPr>
+          <w:p>
+            <w:pPr>
+              <w:pStyle w:val="a3"/>
+              <w:numPr>
+                <w:ilvl w:val="0"/>
+                <w:numId w:val="8"/>
+              </w:numPr>
+            </w:pPr>
+          </w:p>
+        </w:tc>
+        <w:tc>
+          <w:tcPr>
+            <w:tcW w:w="3297" w:type="pct"/>
+          </w:tcPr>
+          <w:p>
+            <w:r>
+              <w:t>Параметры-константы</w:t>
+            </w:r>
+          </w:p>
+        </w:tc>
+        <w:tc>
+          <w:tcPr>
+            <w:tcW w:w="1181" w:type="pct"/>
+          </w:tcPr>
+          <w:p>
+            <w:pPr>
+              <w:jc w:val="center"/>
+            </w:pPr>
+            <w:r>
+              <w:t>3, 6, 10</w:t>
+            </w:r>
+            <w:bookmarkStart w:id="0" w:name="_GoBack"/>
+            <w:bookmarkEnd w:id="0"/>
+          </w:p>
+        </w:tc>
+      </w:tr>
+    </w:tbl>
+    <w:p>
+      <w:pPr>
+        <w:jc w:val="center"/>
+        <w:rPr>
+          <w:b/>
+          <w:bCs/>
+          <w:sz w:val="28"/>
+          <w:szCs w:val="28"/>
+        </w:rPr>
+      </w:pPr>
+    </w:p>
+    <w:p/>
+    <w:p>
+      <w:pPr>
+        <w:jc w:val="center"/>
+        <w:rPr>
+          <w:b/>
+          <w:bCs/>
+          <w:sz w:val="28"/>
+          <w:szCs w:val="28"/>
+        </w:rPr>
+      </w:pPr>
+      <w:r>
+        <w:rPr>
+          <w:b/>
+          <w:bCs/>
+          <w:sz w:val="28"/>
+          <w:szCs w:val="28"/>
+        </w:rPr>
+        <w:t>Упражнения по теме «Процедуры»</w:t>
+      </w:r>
+    </w:p>
+    <w:p>
+      <w:pPr>
+        <w:jc w:val="center"/>
+        <w:rPr>
+          <w:b/>
+          <w:bCs/>
+          <w:sz w:val="28"/>
+          <w:szCs w:val="28"/>
+        </w:rPr>
+      </w:pPr>
+    </w:p>
+    <w:tbl>
+      <w:tblPr>
+        <w:tblStyle w:val="a4"/>
+        <w:tblW w:w="5000" w:type="pct"/>
+        <w:tblLook w:val="04A0" w:firstRow="1" w:lastRow="0" w:firstColumn="1" w:lastColumn="0" w:noHBand="0" w:noVBand="1"/>
+      </w:tblPr>
+      <w:tblGrid>
+        <w:gridCol w:w="945"/>
+        <w:gridCol w:w="5980"/>
+        <w:gridCol w:w="1071"/>
+        <w:gridCol w:w="1064"/>
+      </w:tblGrid>
+      <w:tr>
+        <w:tc>
+          <w:tcPr>
+            <w:tcW w:w="522" w:type="pct"/>
+          </w:tcPr>
+          <w:p>
+            <w:pPr>
+              <w:jc w:val="center"/>
+            </w:pPr>
+            <w:r>
+              <w:t>№</w:t>
+            </w:r>
+          </w:p>
+        </w:tc>
+        <w:tc>
+          <w:tcPr>
+            <w:tcW w:w="3300" w:type="pct"/>
+          </w:tcPr>
+          <w:p>
+            <w:pPr>
+              <w:jc w:val="center"/>
+            </w:pPr>
+            <w:r>
+              <w:t>Задание</w:t>
+            </w:r>
+          </w:p>
+        </w:tc>
+        <w:tc>
+          <w:tcPr>
+            <w:tcW w:w="591" w:type="pct"/>
+          </w:tcPr>
+          <w:p>
+            <w:pPr>
+              <w:jc w:val="center"/>
+            </w:pPr>
+            <w:r>
+              <w:t>Вариант</w:t>
+            </w:r>
+          </w:p>
+        </w:tc>
+        <w:tc>
+          <w:tcPr>
+            <w:tcW w:w="587" w:type="pct"/>
+          </w:tcPr>
+          <w:p>
+            <w:pPr>
+              <w:jc w:val="center"/>
+            </w:pPr>
+            <w:r>
+              <w:t>Баллы</w:t>
+            </w:r>
+          </w:p>
+        </w:tc>
+      </w:tr>
+      <w:tr>
+        <w:tc>
+          <w:tcPr>
+            <w:tcW w:w="522" w:type="pct"/>
+          </w:tcPr>
+          <w:p>
+            <w:pPr>
+              <w:pStyle w:val="a3"/>
+              <w:numPr>
+                <w:ilvl w:val="0"/>
+                <w:numId w:val="8"/>
+              </w:numPr>
+            </w:pPr>
+          </w:p>
+        </w:tc>
+        <w:tc>
+          <w:tcPr>
+            <w:tcW w:w="3300" w:type="pct"/>
+          </w:tcPr>
+          <w:p>
+            <w:pPr>
+              <w:jc w:val="both"/>
+            </w:pPr>
+            <w:r>
+              <w:t>Реализовать в виде процедур:</w:t>
+            </w:r>
+          </w:p>
+          <w:p>
+            <w:pPr>
+              <w:jc w:val="both"/>
+            </w:pPr>
+            <w:r>
+              <w:t>– ввод прямоугольной матрицы;</w:t>
+            </w:r>
+          </w:p>
+          <w:p>
+            <w:pPr>
+              <w:jc w:val="both"/>
+            </w:pPr>
+            <w:r>
+              <w:t>– вывод прямоугольной матрицы;</w:t>
+            </w:r>
+          </w:p>
+          <w:p>
+            <w:pPr>
+              <w:jc w:val="both"/>
+              <w:rPr>
+                <w:b/>
+              </w:rPr>
+            </w:pPr>
+            <w:r>
+              <w:t xml:space="preserve">– заполнение </w:t>
+            </w:r>
+            <w:r>
+              <w:t xml:space="preserve">прямоугольной матрицы </w:t>
+            </w:r>
+            <w:r>
+              <w:t xml:space="preserve">случайными значениями из дапазаона </w:t>
+            </w:r>
+            <w:r>
+              <w:t>[</w:t>
+            </w:r>
+            <w:r>
+              <w:rPr>
+                <w:lang w:val="en-US"/>
+              </w:rPr>
+              <w:t>a</w:t>
+            </w:r>
+            <w:r>
+              <w:t xml:space="preserve">, </w:t>
+            </w:r>
+            <w:r>
+              <w:rPr>
+                <w:lang w:val="en-US"/>
+              </w:rPr>
+              <w:t>b</w:t>
+            </w:r>
+            <w:r>
+              <w:t>]</w:t>
+            </w:r>
+          </w:p>
+        </w:tc>
+        <w:tc>
+          <w:tcPr>
+            <w:tcW w:w="591" w:type="pct"/>
+          </w:tcPr>
+          <w:p>
+            <w:pPr>
+              <w:jc w:val="center"/>
+            </w:pPr>
+            <w:r>
+              <w:t>2, 3, 6, 7</w:t>
+            </w:r>
+          </w:p>
+        </w:tc>
+        <w:tc>
+          <w:tcPr>
+            <w:tcW w:w="587" w:type="pct"/>
+          </w:tcPr>
+          <w:p>
+            <w:pPr>
+              <w:jc w:val="center"/>
+              <w:rPr>
+                <w:b/>
+              </w:rPr>
+            </w:pPr>
+          </w:p>
+        </w:tc>
+      </w:tr>
+      <w:tr>
+        <w:tc>
+          <w:tcPr>
+            <w:tcW w:w="522" w:type="pct"/>
+          </w:tcPr>
+          <w:p>
+            <w:pPr>
+              <w:pStyle w:val="a3"/>
+              <w:numPr>
+                <w:ilvl w:val="0"/>
+                <w:numId w:val="8"/>
+              </w:numPr>
+            </w:pPr>
+          </w:p>
+        </w:tc>
+        <w:tc>
+          <w:tcPr>
+            <w:tcW w:w="3300" w:type="pct"/>
+          </w:tcPr>
+          <w:p>
+            <w:pPr>
+              <w:jc w:val="both"/>
+            </w:pPr>
+            <w:r>
+              <w:t>Реализовать в виде процедур:</w:t>
+            </w:r>
+          </w:p>
+          <w:p>
+            <w:pPr>
+              <w:jc w:val="both"/>
+            </w:pPr>
+            <w:r>
+              <w:t xml:space="preserve">– ввод </w:t>
+            </w:r>
+            <w:r>
+              <w:t>квадратной</w:t>
+            </w:r>
+            <w:r>
+              <w:t xml:space="preserve"> матрицы;</w:t>
+            </w:r>
+          </w:p>
+          <w:p>
+            <w:pPr>
+              <w:jc w:val="both"/>
+            </w:pPr>
+            <w:r>
+              <w:t xml:space="preserve">– вывод </w:t>
+            </w:r>
+            <w:r>
+              <w:t>квадратной</w:t>
+            </w:r>
+            <w:r>
+              <w:t xml:space="preserve"> матрицы;</w:t>
+            </w:r>
+          </w:p>
+          <w:p>
+            <w:pPr>
+              <w:jc w:val="both"/>
+              <w:rPr>
+                <w:b/>
+              </w:rPr>
+            </w:pPr>
+            <w:r>
+              <w:t>– заполнение квадратной</w:t>
+            </w:r>
+            <w:r>
+              <w:t xml:space="preserve"> матрицы </w:t>
+            </w:r>
+            <w:r>
+              <w:t xml:space="preserve">случайными значениями из дапазаона </w:t>
+            </w:r>
+            <w:r>
+              <w:t>[</w:t>
+            </w:r>
+            <w:r>
+              <w:rPr>
+                <w:lang w:val="en-US"/>
+              </w:rPr>
+              <w:t>a</w:t>
+            </w:r>
+            <w:r>
+              <w:t xml:space="preserve">, </w:t>
+            </w:r>
+            <w:r>
+              <w:rPr>
+                <w:lang w:val="en-US"/>
+              </w:rPr>
+              <w:t>b</w:t>
+            </w:r>
+            <w:r>
+              <w:t>]</w:t>
+            </w:r>
+          </w:p>
+        </w:tc>
+        <w:tc>
+          <w:tcPr>
+            <w:tcW w:w="591" w:type="pct"/>
+          </w:tcPr>
+          <w:p>
+            <w:pPr>
+              <w:jc w:val="center"/>
+              <w:rPr>
+                <w:lang w:val="en-US"/>
+              </w:rPr>
+            </w:pPr>
+            <w:r>
+              <w:rPr>
+                <w:lang w:val="en-US"/>
+              </w:rPr>
+              <w:t>1</w:t>
+            </w:r>
+            <w:r>
+              <w:t>,</w:t>
+            </w:r>
+            <w:r>
+              <w:rPr>
+                <w:lang w:val="en-US"/>
+              </w:rPr>
+              <w:t xml:space="preserve"> 4</w:t>
+            </w:r>
+            <w:r>
+              <w:t>,</w:t>
+            </w:r>
+            <w:r>
+              <w:rPr>
+                <w:lang w:val="en-US"/>
+              </w:rPr>
+              <w:t xml:space="preserve"> 5</w:t>
+            </w:r>
+          </w:p>
+        </w:tc>
+        <w:tc>
+          <w:tcPr>
+            <w:tcW w:w="587" w:type="pct"/>
+          </w:tcPr>
+          <w:p>
+            <w:pPr>
+              <w:jc w:val="center"/>
+              <w:rPr>
+                <w:b/>
+              </w:rPr>
+            </w:pPr>
+            <w:r>
+              <w:rPr>
+                <w:b/>
+              </w:rPr>
+              <w:t>–</w:t>
+            </w:r>
+          </w:p>
+        </w:tc>
+      </w:tr>
+      <w:tr>
+        <w:tc>
+          <w:tcPr>
+            <w:tcW w:w="522" w:type="pct"/>
+          </w:tcPr>
+          <w:p>
+            <w:pPr>
+              <w:pStyle w:val="a3"/>
+              <w:numPr>
+                <w:ilvl w:val="0"/>
+                <w:numId w:val="8"/>
+              </w:numPr>
+            </w:pPr>
+          </w:p>
+        </w:tc>
+        <w:tc>
+          <w:tcPr>
+            <w:tcW w:w="3300" w:type="pct"/>
+          </w:tcPr>
+          <w:p>
+            <w:pPr>
+              <w:jc w:val="both"/>
+            </w:pPr>
+            <w:r>
+              <w:t>Реализовать в виде процедур:</w:t>
+            </w:r>
+          </w:p>
+          <w:p>
+            <w:pPr>
+              <w:jc w:val="both"/>
+            </w:pPr>
+            <w:r>
+              <w:t xml:space="preserve">– ввод </w:t>
+            </w:r>
+            <w:r>
+              <w:t>одномерного массива</w:t>
+            </w:r>
+            <w:r>
+              <w:t>;</w:t>
+            </w:r>
+          </w:p>
+          <w:p>
+            <w:pPr>
+              <w:jc w:val="both"/>
+            </w:pPr>
+            <w:r>
+              <w:t xml:space="preserve">– вывод </w:t>
+            </w:r>
+            <w:r>
+              <w:t>одномерного массива</w:t>
+            </w:r>
+            <w:r>
+              <w:t>;</w:t>
+            </w:r>
+          </w:p>
+          <w:p>
+            <w:pPr>
+              <w:jc w:val="both"/>
+              <w:rPr>
+                <w:b/>
+              </w:rPr>
+            </w:pPr>
+            <w:r>
+              <w:lastRenderedPageBreak/>
+              <w:t xml:space="preserve">– заполнение одномерного массива случайными значениями из дапазаона </w:t>
+            </w:r>
+            <w:r>
+              <w:t>[</w:t>
+            </w:r>
+            <w:r>
+              <w:rPr>
+                <w:lang w:val="en-US"/>
+              </w:rPr>
+              <w:t>a</w:t>
+            </w:r>
+            <w:r>
+              <w:t xml:space="preserve">, </w:t>
+            </w:r>
+            <w:r>
+              <w:rPr>
+                <w:lang w:val="en-US"/>
+              </w:rPr>
+              <w:t>b</w:t>
+            </w:r>
+            <w:r>
+              <w:t>]</w:t>
+            </w:r>
+          </w:p>
+        </w:tc>
+        <w:tc>
+          <w:tcPr>
+            <w:tcW w:w="591" w:type="pct"/>
+          </w:tcPr>
+          <w:p>
+            <w:pPr>
+              <w:jc w:val="center"/>
+              <w:rPr>
+                <w:lang w:val="en-US"/>
+              </w:rPr>
+            </w:pPr>
+            <w:r>
+              <w:rPr>
+                <w:lang w:val="en-US"/>
+              </w:rPr>
+              <w:lastRenderedPageBreak/>
+              <w:t>8</w:t>
+            </w:r>
+            <w:r>
+              <w:t>,</w:t>
+            </w:r>
+            <w:r>
+              <w:rPr>
+                <w:lang w:val="en-US"/>
+              </w:rPr>
+              <w:t xml:space="preserve"> 9</w:t>
+            </w:r>
+            <w:r>
+              <w:t>,</w:t>
+            </w:r>
+            <w:r>
+              <w:rPr>
+                <w:lang w:val="en-US"/>
+              </w:rPr>
+              <w:t xml:space="preserve"> 10</w:t>
+            </w:r>
+          </w:p>
+        </w:tc>
+        <w:tc>
+          <w:tcPr>
+            <w:tcW w:w="587" w:type="pct"/>
+          </w:tcPr>
+          <w:p>
+            <w:pPr>
+              <w:jc w:val="center"/>
+              <w:rPr>
+                <w:b/>
+              </w:rPr>
+            </w:pPr>
+            <w:r>
+              <w:rPr>
+                <w:b/>
+              </w:rPr>
+              <w:t>–</w:t>
+            </w:r>
+          </w:p>
+        </w:tc>
+      </w:tr>
+      <w:tr>
+        <w:tc>
+          <w:tcPr>
+            <w:tcW w:w="522" w:type="pct"/>
+          </w:tcPr>
+          <w:p>
+            <w:pPr>
+              <w:pStyle w:val="a3"/>
+              <w:numPr>
+                <w:ilvl w:val="0"/>
+                <w:numId w:val="8"/>
+              </w:numPr>
+            </w:pPr>
+          </w:p>
+        </w:tc>
+        <w:tc>
+          <w:tcPr>
+            <w:tcW w:w="3300" w:type="pct"/>
+          </w:tcPr>
+          <w:p>
+            <w:pPr>
+              <w:jc w:val="both"/>
+            </w:pPr>
+            <w:r>
+              <w:t>Реализовать в виде процедур</w:t>
+            </w:r>
+            <w:r>
+              <w:t>ы замену всех отрицательных элементов нулевыми значениями</w:t>
+            </w:r>
+          </w:p>
+        </w:tc>
+        <w:tc>
+          <w:tcPr>
+            <w:tcW w:w="591" w:type="pct"/>
+          </w:tcPr>
+          <w:p>
+            <w:pPr>
+              <w:jc w:val="center"/>
+            </w:pPr>
+            <w:r>
+              <w:t>1</w:t>
+            </w:r>
+          </w:p>
+        </w:tc>
+        <w:tc>
+          <w:tcPr>
+            <w:tcW w:w="587" w:type="pct"/>
+          </w:tcPr>
+          <w:p>
+            <w:pPr>
+              <w:jc w:val="center"/>
+              <w:rPr>
+                <w:b/>
+              </w:rPr>
+            </w:pPr>
+            <w:r>
+              <w:rPr>
+                <w:b/>
+              </w:rPr>
+              <w:t>–</w:t>
+            </w:r>
+          </w:p>
+        </w:tc>
+      </w:tr>
+      <w:tr>
+        <w:tc>
+          <w:tcPr>
+            <w:tcW w:w="522" w:type="pct"/>
+          </w:tcPr>
+          <w:p>
+            <w:pPr>
+              <w:pStyle w:val="a3"/>
+              <w:numPr>
+                <w:ilvl w:val="0"/>
+                <w:numId w:val="8"/>
+              </w:numPr>
+            </w:pPr>
+          </w:p>
+        </w:tc>
+        <w:tc>
+          <w:tcPr>
+            <w:tcW w:w="3300" w:type="pct"/>
+          </w:tcPr>
+          <w:p>
+            <w:pPr>
+              <w:jc w:val="both"/>
+            </w:pPr>
+            <w:r>
+              <w:t xml:space="preserve">Отсортировать строки прямоцгольной матрицы в порядке возрастания их сумм. </w:t>
+            </w:r>
+          </w:p>
+        </w:tc>
+        <w:tc>
+          <w:tcPr>
+            <w:tcW w:w="591" w:type="pct"/>
+          </w:tcPr>
+          <w:p>
+            <w:pPr>
+              <w:jc w:val="center"/>
+            </w:pPr>
+            <w:r>
+              <w:t>2</w:t>
+            </w:r>
+          </w:p>
+        </w:tc>
+        <w:tc>
+          <w:tcPr>
+            <w:tcW w:w="587" w:type="pct"/>
+          </w:tcPr>
+          <w:p>
+            <w:pPr>
+              <w:jc w:val="center"/>
+              <w:rPr>
+                <w:b/>
+              </w:rPr>
+            </w:pPr>
+            <w:r>
+              <w:rPr>
+                <w:b/>
+              </w:rPr>
+              <w:t>–</w:t>
+            </w:r>
+          </w:p>
+        </w:tc>
+      </w:tr>
+      <w:tr>
+        <w:tc>
+          <w:tcPr>
+            <w:tcW w:w="522" w:type="pct"/>
+          </w:tcPr>
+          <w:p>
+            <w:pPr>
+              <w:pStyle w:val="a3"/>
+              <w:numPr>
+                <w:ilvl w:val="0"/>
+                <w:numId w:val="8"/>
+              </w:numPr>
+            </w:pPr>
+          </w:p>
+        </w:tc>
+        <w:tc>
+          <w:tcPr>
+            <w:tcW w:w="3300" w:type="pct"/>
+          </w:tcPr>
+          <w:p>
+            <w:pPr>
+              <w:jc w:val="both"/>
+            </w:pPr>
+            <w:r>
+              <w:t>Реализовать в виде процедур</w:t>
+            </w:r>
+            <w:r>
+              <w:t>ы транспонирование матрицы</w:t>
+            </w:r>
+          </w:p>
+        </w:tc>
+        <w:tc>
+          <w:tcPr>
+            <w:tcW w:w="591" w:type="pct"/>
+          </w:tcPr>
+          <w:p>
+            <w:pPr>
+              <w:jc w:val="center"/>
+            </w:pPr>
+            <w:r>
+              <w:t>3</w:t>
+            </w:r>
+          </w:p>
+        </w:tc>
+        <w:tc>
+          <w:tcPr>
+            <w:tcW w:w="587" w:type="pct"/>
+          </w:tcPr>
+          <w:p>
+            <w:pPr>
+              <w:jc w:val="center"/>
+              <w:rPr>
+                <w:b/>
+              </w:rPr>
+            </w:pPr>
+            <w:r>
+              <w:rPr>
+                <w:b/>
+              </w:rPr>
+              <w:t>–</w:t>
+            </w:r>
+          </w:p>
+        </w:tc>
+      </w:tr>
+      <w:tr>
+        <w:tc>
+          <w:tcPr>
+            <w:tcW w:w="522" w:type="pct"/>
+          </w:tcPr>
+          <w:p>
+            <w:pPr>
+              <w:pStyle w:val="a3"/>
+              <w:numPr>
+                <w:ilvl w:val="0"/>
+                <w:numId w:val="8"/>
+              </w:numPr>
+            </w:pPr>
+          </w:p>
+        </w:tc>
+        <w:tc>
+          <w:tcPr>
+            <w:tcW w:w="3300" w:type="pct"/>
+          </w:tcPr>
+          <w:p>
+            <w:pPr>
+              <w:jc w:val="both"/>
+            </w:pPr>
+            <w:r>
+              <w:t>Отсортировать столбцы прямоцгольной матрицы в порядке убывания их произведений.</w:t>
+            </w:r>
+          </w:p>
+        </w:tc>
+        <w:tc>
+          <w:tcPr>
+            <w:tcW w:w="591" w:type="pct"/>
+          </w:tcPr>
+          <w:p>
+            <w:pPr>
+              <w:jc w:val="center"/>
+            </w:pPr>
+            <w:r>
+              <w:t>4</w:t>
+            </w:r>
+          </w:p>
+        </w:tc>
+        <w:tc>
+          <w:tcPr>
+            <w:tcW w:w="587" w:type="pct"/>
+          </w:tcPr>
+          <w:p>
+            <w:pPr>
+              <w:jc w:val="center"/>
+              <w:rPr>
+                <w:b/>
+              </w:rPr>
+            </w:pPr>
+            <w:r>
+              <w:rPr>
+                <w:b/>
+              </w:rPr>
+              <w:t>–</w:t>
+            </w:r>
+          </w:p>
+        </w:tc>
+      </w:tr>
+      <w:tr>
+        <w:tc>
+          <w:tcPr>
+            <w:tcW w:w="522" w:type="pct"/>
+          </w:tcPr>
+          <w:p>
+            <w:pPr>
+              <w:pStyle w:val="a3"/>
+              <w:numPr>
+                <w:ilvl w:val="0"/>
+                <w:numId w:val="8"/>
+              </w:numPr>
+            </w:pPr>
+          </w:p>
+        </w:tc>
+        <w:tc>
+          <w:tcPr>
+            <w:tcW w:w="3300" w:type="pct"/>
+          </w:tcPr>
+          <w:p>
+            <w:pPr>
+              <w:jc w:val="both"/>
+            </w:pPr>
+            <w:r>
+              <w:t>Коэффициенты системы линейных уравнений заданы в виде прямоугльной матрицы. Привести материцу к треугольному виду с помощью преобразований.</w:t>
+            </w:r>
+          </w:p>
+        </w:tc>
+        <w:tc>
+          <w:tcPr>
+            <w:tcW w:w="591" w:type="pct"/>
+          </w:tcPr>
+          <w:p>
+            <w:pPr>
+              <w:jc w:val="center"/>
+            </w:pPr>
+            <w:r>
+              <w:t>5</w:t>
+            </w:r>
+          </w:p>
+        </w:tc>
+        <w:tc>
+          <w:tcPr>
+            <w:tcW w:w="587" w:type="pct"/>
+          </w:tcPr>
+          <w:p>
+            <w:pPr>
+              <w:jc w:val="center"/>
+              <w:rPr>
+                <w:b/>
+              </w:rPr>
+            </w:pPr>
+            <w:r>
+              <w:rPr>
+                <w:b/>
+              </w:rPr>
+              <w:t>–</w:t>
+            </w:r>
+          </w:p>
+        </w:tc>
+      </w:tr>
+      <w:tr>
+        <w:tc>
+          <w:tcPr>
+            <w:tcW w:w="522" w:type="pct"/>
+          </w:tcPr>
+          <w:p>
+            <w:pPr>
+              <w:pStyle w:val="a3"/>
+              <w:numPr>
+                <w:ilvl w:val="0"/>
+                <w:numId w:val="8"/>
+              </w:numPr>
+            </w:pPr>
+          </w:p>
+        </w:tc>
+        <w:tc>
+          <w:tcPr>
+            <w:tcW w:w="3300" w:type="pct"/>
+          </w:tcPr>
+          <w:p>
+            <w:pPr>
+              <w:jc w:val="both"/>
+            </w:pPr>
+            <w:r>
+              <w:t>Для квадратной матрицы о</w:t>
+            </w:r>
+            <w:r>
+              <w:t xml:space="preserve">пределить все такие </w:t>
+            </w:r>
+            <w:r>
+              <w:rPr>
+                <w:lang w:val="en-US"/>
+              </w:rPr>
+              <w:t>k</w:t>
+            </w:r>
+            <w:r>
+              <w:t xml:space="preserve">, что </w:t>
+            </w:r>
+            <w:r>
+              <w:rPr>
+                <w:lang w:val="en-US"/>
+              </w:rPr>
+              <w:t>k</w:t>
+            </w:r>
+            <w:r>
+              <w:t xml:space="preserve">-ая строка совпадает с </w:t>
+            </w:r>
+            <w:r>
+              <w:rPr>
+                <w:lang w:val="en-US"/>
+              </w:rPr>
+              <w:t>k</w:t>
+            </w:r>
+            <w:r>
+              <w:t>-ым  столбцом.</w:t>
+            </w:r>
+          </w:p>
+        </w:tc>
+        <w:tc>
+          <w:tcPr>
+            <w:tcW w:w="591" w:type="pct"/>
+          </w:tcPr>
+          <w:p>
+            <w:pPr>
+              <w:jc w:val="center"/>
+            </w:pPr>
+            <w:r>
+              <w:t>6</w:t>
+            </w:r>
+          </w:p>
+        </w:tc>
+        <w:tc>
+          <w:tcPr>
+            <w:tcW w:w="587" w:type="pct"/>
+          </w:tcPr>
+          <w:p>
+            <w:pPr>
+              <w:jc w:val="center"/>
+              <w:rPr>
+                <w:b/>
+              </w:rPr>
+            </w:pPr>
+            <w:r>
+              <w:rPr>
+                <w:b/>
+              </w:rPr>
+              <w:t>–</w:t>
+            </w:r>
+          </w:p>
+        </w:tc>
+      </w:tr>
+      <w:tr>
+        <w:tc>
+          <w:tcPr>
+            <w:tcW w:w="522" w:type="pct"/>
+          </w:tcPr>
+          <w:p>
+            <w:pPr>
+              <w:pStyle w:val="a3"/>
+              <w:numPr>
+                <w:ilvl w:val="0"/>
+                <w:numId w:val="8"/>
+              </w:numPr>
+            </w:pPr>
+          </w:p>
+        </w:tc>
+        <w:tc>
+          <w:tcPr>
+            <w:tcW w:w="3300" w:type="pct"/>
+          </w:tcPr>
+          <w:p>
+            <w:pPr>
+              <w:jc w:val="both"/>
+            </w:pPr>
+            <w:r>
+              <w:t>Реализовать в виде процедур</w:t>
+            </w:r>
+            <w:r>
+              <w:t>ы возведение матрицы в квадрат</w:t>
+            </w:r>
+          </w:p>
+        </w:tc>
+        <w:tc>
+          <w:tcPr>
+            <w:tcW w:w="591" w:type="pct"/>
+          </w:tcPr>
+          <w:p>
+            <w:pPr>
+              <w:jc w:val="center"/>
+            </w:pPr>
+            <w:r>
+              <w:t>7</w:t>
+            </w:r>
+          </w:p>
+        </w:tc>
+        <w:tc>
+          <w:tcPr>
+            <w:tcW w:w="587" w:type="pct"/>
+          </w:tcPr>
+          <w:p>
+            <w:pPr>
+              <w:jc w:val="center"/>
+              <w:rPr>
+                <w:b/>
+              </w:rPr>
+            </w:pPr>
+            <w:r>
+              <w:rPr>
+                <w:b/>
+              </w:rPr>
+              <w:t>–</w:t>
+            </w:r>
+          </w:p>
+        </w:tc>
+      </w:tr>
+      <w:tr>
+        <w:tc>
+          <w:tcPr>
+            <w:tcW w:w="522" w:type="pct"/>
+          </w:tcPr>
+          <w:p>
+            <w:pPr>
+              <w:pStyle w:val="a3"/>
+              <w:numPr>
+                <w:ilvl w:val="0"/>
+                <w:numId w:val="8"/>
+              </w:numPr>
+            </w:pPr>
+          </w:p>
+        </w:tc>
+        <w:tc>
+          <w:tcPr>
+            <w:tcW w:w="3300" w:type="pct"/>
+          </w:tcPr>
+          <w:p>
+            <w:pPr>
+              <w:jc w:val="both"/>
+            </w:pPr>
+            <w:r>
+              <w:t>Реализовать в виде процедур</w:t>
+            </w:r>
+            <w:r>
+              <w:t>ы обращение массива (то есть требуется расположить элементы массива в обработном порядке)</w:t>
+            </w:r>
+          </w:p>
+        </w:tc>
+        <w:tc>
+          <w:tcPr>
+            <w:tcW w:w="591" w:type="pct"/>
+          </w:tcPr>
+          <w:p>
+            <w:pPr>
+              <w:jc w:val="center"/>
+            </w:pPr>
+            <w:r>
+              <w:t>8</w:t>
+            </w:r>
+          </w:p>
+        </w:tc>
+        <w:tc>
+          <w:tcPr>
+            <w:tcW w:w="587" w:type="pct"/>
+          </w:tcPr>
+          <w:p>
+            <w:pPr>
+              <w:jc w:val="center"/>
+              <w:rPr>
+                <w:b/>
+              </w:rPr>
+            </w:pPr>
+            <w:r>
+              <w:rPr>
+                <w:b/>
+              </w:rPr>
+              <w:t>–</w:t>
+            </w:r>
+          </w:p>
+        </w:tc>
+      </w:tr>
+      <w:tr>
+        <w:tc>
+          <w:tcPr>
+            <w:tcW w:w="522" w:type="pct"/>
+          </w:tcPr>
+          <w:p>
+            <w:pPr>
+              <w:pStyle w:val="a3"/>
+              <w:numPr>
+                <w:ilvl w:val="0"/>
+                <w:numId w:val="8"/>
+              </w:numPr>
+            </w:pPr>
+          </w:p>
+        </w:tc>
+        <w:tc>
+          <w:tcPr>
+            <w:tcW w:w="3300" w:type="pct"/>
+          </w:tcPr>
+          <w:p>
+            <w:pPr>
+              <w:jc w:val="both"/>
+            </w:pPr>
+            <w:r>
+              <w:t>Реализовать в виде процедур</w:t>
+            </w:r>
+            <w:r>
+              <w:t xml:space="preserve">ы циклическую перестановку элементов одномерного массива на </w:t>
+            </w:r>
+            <w:r>
+              <w:rPr>
+                <w:lang w:val="en-US"/>
+              </w:rPr>
+              <w:t>N</w:t>
+            </w:r>
+            <w:r>
+              <w:t xml:space="preserve"> </w:t>
+            </w:r>
+            <w:r>
+              <w:t>элементов вправо</w:t>
+            </w:r>
+          </w:p>
+        </w:tc>
+        <w:tc>
+          <w:tcPr>
+            <w:tcW w:w="591" w:type="pct"/>
+          </w:tcPr>
+          <w:p>
+            <w:pPr>
+              <w:jc w:val="center"/>
+            </w:pPr>
+            <w:r>
+              <w:t>9</w:t>
+            </w:r>
+          </w:p>
+        </w:tc>
+        <w:tc>
+          <w:tcPr>
+            <w:tcW w:w="587" w:type="pct"/>
+          </w:tcPr>
+          <w:p>
+            <w:pPr>
+              <w:jc w:val="center"/>
+              <w:rPr>
+                <w:b/>
+              </w:rPr>
+            </w:pPr>
+            <w:r>
+              <w:rPr>
+                <w:b/>
+              </w:rPr>
+              <w:t>–</w:t>
+            </w:r>
+          </w:p>
+        </w:tc>
+      </w:tr>
+      <w:tr>
+        <w:tc>
+          <w:tcPr>
+            <w:tcW w:w="522" w:type="pct"/>
+          </w:tcPr>
+          <w:p>
+            <w:pPr>
+              <w:pStyle w:val="a3"/>
+              <w:numPr>
+                <w:ilvl w:val="0"/>
+                <w:numId w:val="8"/>
+              </w:numPr>
+            </w:pPr>
+          </w:p>
+        </w:tc>
+        <w:tc>
+          <w:tcPr>
+            <w:tcW w:w="3300" w:type="pct"/>
+          </w:tcPr>
+          <w:p>
+            <w:pPr>
+              <w:jc w:val="both"/>
+            </w:pPr>
+            <w:r>
+              <w:t>Реализовать в виде процедур</w:t>
+            </w:r>
+            <w:r>
+              <w:t>ы сортировку одномерного массива</w:t>
+            </w:r>
+          </w:p>
+        </w:tc>
+        <w:tc>
+          <w:tcPr>
+            <w:tcW w:w="591" w:type="pct"/>
+          </w:tcPr>
+          <w:p>
+            <w:pPr>
+              <w:jc w:val="center"/>
+            </w:pPr>
+            <w:r>
+              <w:t>10</w:t>
+            </w:r>
+          </w:p>
+        </w:tc>
+        <w:tc>
+          <w:tcPr>
+            <w:tcW w:w="587" w:type="pct"/>
+          </w:tcPr>
+          <w:p>
+            <w:pPr>
+              <w:jc w:val="center"/>
+              <w:rPr>
+                <w:b/>
+              </w:rPr>
+            </w:pPr>
+            <w:r>
+              <w:rPr>
+                <w:b/>
+              </w:rPr>
+              <w:t>–</w:t>
+            </w:r>
+          </w:p>
+        </w:tc>
+      </w:tr>
+    </w:tbl>
+    <w:p>
+      <w:pPr>
+        <w:jc w:val="center"/>
+        <w:rPr>
+          <w:b/>
+          <w:bCs/>
+          <w:sz w:val="28"/>
+          <w:szCs w:val="28"/>
+        </w:rPr>
+      </w:pPr>
+    </w:p>
+    <w:p>
+      <w:pPr>
+        <w:jc w:val="center"/>
+        <w:rPr>
+          <w:b/>
+          <w:bCs/>
+          <w:sz w:val="28"/>
+          <w:szCs w:val="28"/>
+        </w:rPr>
+      </w:pPr>
       <w:r>
         <w:rPr>
           <w:b/>
@@ -292,14 +2005,15 @@
         <w:tblLook w:val="04A0" w:firstRow="1" w:lastRow="0" w:firstColumn="1" w:lastColumn="0" w:noHBand="0" w:noVBand="1"/>
       </w:tblPr>
       <w:tblGrid>
-        <w:gridCol w:w="1074"/>
-        <w:gridCol w:w="6777"/>
-        <w:gridCol w:w="1209"/>
+        <w:gridCol w:w="946"/>
+        <w:gridCol w:w="5979"/>
+        <w:gridCol w:w="1071"/>
+        <w:gridCol w:w="1064"/>
       </w:tblGrid>
       <w:tr>
         <w:tc>
           <w:tcPr>
-            <w:tcW w:w="593" w:type="pct"/>
+            <w:tcW w:w="523" w:type="pct"/>
           </w:tcPr>
           <w:p>
             <w:pPr>
@@ -312,7 +2026,7 @@
         </w:tc>
         <w:tc>
           <w:tcPr>
-            <w:tcW w:w="3740" w:type="pct"/>
+            <w:tcW w:w="3300" w:type="pct"/>
           </w:tcPr>
           <w:p>
             <w:pPr>
@@ -325,7 +2039,20 @@
         </w:tc>
         <w:tc>
           <w:tcPr>
-            <w:tcW w:w="667" w:type="pct"/>
+            <w:tcW w:w="589" w:type="pct"/>
+          </w:tcPr>
+          <w:p>
+            <w:pPr>
+              <w:jc w:val="center"/>
+            </w:pPr>
+            <w:r>
+              <w:t>Вариант</w:t>
+            </w:r>
+          </w:p>
+        </w:tc>
+        <w:tc>
+          <w:tcPr>
+            <w:tcW w:w="588" w:type="pct"/>
           </w:tcPr>
           <w:p>
             <w:pPr>
@@ -340,7 +2067,7 @@
       <w:tr>
         <w:tc>
           <w:tcPr>
-            <w:tcW w:w="593" w:type="pct"/>
+            <w:tcW w:w="523" w:type="pct"/>
           </w:tcPr>
           <w:p>
             <w:pPr>
@@ -354,10 +2081,39 @@
         </w:tc>
         <w:tc>
           <w:tcPr>
-            <w:tcW w:w="3740" w:type="pct"/>
-          </w:tcPr>
-          <w:p>
-            <w:pPr>
+            <w:tcW w:w="3300" w:type="pct"/>
+          </w:tcPr>
+          <w:p>
+            <w:r>
+              <w:t>Задана целочисленная квадратная матрица.</w:t>
+            </w:r>
+          </w:p>
+          <w:p>
+            <w:r>
+              <w:t>Определить сумму элементов главной диагонали</w:t>
+            </w:r>
+          </w:p>
+        </w:tc>
+        <w:tc>
+          <w:tcPr>
+            <w:tcW w:w="589" w:type="pct"/>
+          </w:tcPr>
+          <w:p>
+            <w:pPr>
+              <w:jc w:val="center"/>
+            </w:pPr>
+            <w:r>
+              <w:t>1</w:t>
+            </w:r>
+          </w:p>
+        </w:tc>
+        <w:tc>
+          <w:tcPr>
+            <w:tcW w:w="588" w:type="pct"/>
+          </w:tcPr>
+          <w:p>
+            <w:pPr>
+              <w:jc w:val="center"/>
               <w:rPr>
                 <w:b/>
               </w:rPr>
@@ -366,39 +2122,7 @@
               <w:rPr>
                 <w:b/>
               </w:rPr>
-              <w:t>Задана целочисленная квадратная матрица.</w:t>
-            </w:r>
-          </w:p>
-          <w:p>
-            <w:pPr>
-              <w:rPr>
-                <w:b/>
-              </w:rPr>
-            </w:pPr>
-            <w:r>
-              <w:rPr>
-                <w:b/>
-              </w:rPr>
-              <w:t>Определить сумму элементов главной диагонали</w:t>
-            </w:r>
-          </w:p>
-        </w:tc>
-        <w:tc>
-          <w:tcPr>
-            <w:tcW w:w="667" w:type="pct"/>
-          </w:tcPr>
-          <w:p>
-            <w:pPr>
-              <w:jc w:val="center"/>
-              <w:rPr>
-                <w:b/>
-              </w:rPr>
-            </w:pPr>
-            <w:r>
-              <w:rPr>
-                <w:b/>
-              </w:rPr>
-              <w:t>1</w:t>
+              <w:t>–</w:t>
             </w:r>
           </w:p>
         </w:tc>
@@ -406,7 +2130,7 @@
       <w:tr>
         <w:tc>
           <w:tcPr>
-            <w:tcW w:w="593" w:type="pct"/>
+            <w:tcW w:w="523" w:type="pct"/>
           </w:tcPr>
           <w:p>
             <w:pPr>
@@ -420,10 +2144,34 @@
         </w:tc>
         <w:tc>
           <w:tcPr>
-            <w:tcW w:w="3740" w:type="pct"/>
-          </w:tcPr>
-          <w:p>
-            <w:pPr>
+            <w:tcW w:w="3300" w:type="pct"/>
+          </w:tcPr>
+          <w:p>
+            <w:r>
+              <w:t>Задана целочисленная прямоугольная матрица. Определить количество строк, не содержащих ни одного нулевого элемента</w:t>
+            </w:r>
+          </w:p>
+        </w:tc>
+        <w:tc>
+          <w:tcPr>
+            <w:tcW w:w="589" w:type="pct"/>
+          </w:tcPr>
+          <w:p>
+            <w:pPr>
+              <w:jc w:val="center"/>
+            </w:pPr>
+            <w:r>
+              <w:t>2</w:t>
+            </w:r>
+          </w:p>
+        </w:tc>
+        <w:tc>
+          <w:tcPr>
+            <w:tcW w:w="588" w:type="pct"/>
+          </w:tcPr>
+          <w:p>
+            <w:pPr>
+              <w:jc w:val="center"/>
               <w:rPr>
                 <w:b/>
               </w:rPr>
@@ -432,26 +2180,7 @@
               <w:rPr>
                 <w:b/>
               </w:rPr>
-              <w:t>Задана целочисленная прямоугольная матрица. Определить количество строк, не содержащих ни одного нулевого элемента</w:t>
-            </w:r>
-          </w:p>
-        </w:tc>
-        <w:tc>
-          <w:tcPr>
-            <w:tcW w:w="667" w:type="pct"/>
-          </w:tcPr>
-          <w:p>
-            <w:pPr>
-              <w:jc w:val="center"/>
-              <w:rPr>
-                <w:b/>
-              </w:rPr>
-            </w:pPr>
-            <w:r>
-              <w:rPr>
-                <w:b/>
-              </w:rPr>
-              <w:t>2</w:t>
+              <w:t>–</w:t>
             </w:r>
           </w:p>
         </w:tc>
@@ -459,7 +2188,7 @@
       <w:tr>
         <w:tc>
           <w:tcPr>
-            <w:tcW w:w="593" w:type="pct"/>
+            <w:tcW w:w="523" w:type="pct"/>
           </w:tcPr>
           <w:p>
             <w:pPr>
@@ -473,7 +2202,7 @@
         </w:tc>
         <w:tc>
           <w:tcPr>
-            <w:tcW w:w="3740" w:type="pct"/>
+            <w:tcW w:w="3300" w:type="pct"/>
           </w:tcPr>
           <w:p>
             <w:r>
@@ -488,14 +2217,27 @@
         </w:tc>
         <w:tc>
           <w:tcPr>
-            <w:tcW w:w="667" w:type="pct"/>
-          </w:tcPr>
-          <w:p>
-            <w:pPr>
-              <w:jc w:val="center"/>
-            </w:pPr>
-            <w:r>
-              <w:t>2</w:t>
+            <w:tcW w:w="589" w:type="pct"/>
+          </w:tcPr>
+          <w:p>
+            <w:pPr>
+              <w:jc w:val="center"/>
+            </w:pPr>
+            <w:r>
+              <w:t>3</w:t>
+            </w:r>
+          </w:p>
+        </w:tc>
+        <w:tc>
+          <w:tcPr>
+            <w:tcW w:w="588" w:type="pct"/>
+          </w:tcPr>
+          <w:p>
+            <w:pPr>
+              <w:jc w:val="center"/>
+            </w:pPr>
+            <w:r>
+              <w:t>–</w:t>
             </w:r>
           </w:p>
         </w:tc>
@@ -503,7 +2245,7 @@
       <w:tr>
         <w:tc>
           <w:tcPr>
-            <w:tcW w:w="593" w:type="pct"/>
+            <w:tcW w:w="523" w:type="pct"/>
           </w:tcPr>
           <w:p>
             <w:pPr>
@@ -517,7 +2259,7 @@
         </w:tc>
         <w:tc>
           <w:tcPr>
-            <w:tcW w:w="3740" w:type="pct"/>
+            <w:tcW w:w="3300" w:type="pct"/>
           </w:tcPr>
           <w:p>
             <w:r>
@@ -550,14 +2292,27 @@
         </w:tc>
         <w:tc>
           <w:tcPr>
-            <w:tcW w:w="667" w:type="pct"/>
-          </w:tcPr>
-          <w:p>
-            <w:pPr>
-              <w:jc w:val="center"/>
-            </w:pPr>
-            <w:r>
-              <w:t>1</w:t>
+            <w:tcW w:w="589" w:type="pct"/>
+          </w:tcPr>
+          <w:p>
+            <w:pPr>
+              <w:jc w:val="center"/>
+            </w:pPr>
+            <w:r>
+              <w:t>4</w:t>
+            </w:r>
+          </w:p>
+        </w:tc>
+        <w:tc>
+          <w:tcPr>
+            <w:tcW w:w="588" w:type="pct"/>
+          </w:tcPr>
+          <w:p>
+            <w:pPr>
+              <w:jc w:val="center"/>
+            </w:pPr>
+            <w:r>
+              <w:t>–</w:t>
             </w:r>
           </w:p>
         </w:tc>
@@ -565,7 +2320,7 @@
       <w:tr>
         <w:tc>
           <w:tcPr>
-            <w:tcW w:w="593" w:type="pct"/>
+            <w:tcW w:w="523" w:type="pct"/>
           </w:tcPr>
           <w:p>
             <w:pPr>
@@ -579,7 +2334,7 @@
         </w:tc>
         <w:tc>
           <w:tcPr>
-            <w:tcW w:w="3740" w:type="pct"/>
+            <w:tcW w:w="3300" w:type="pct"/>
           </w:tcPr>
           <w:p>
             <w:r>
@@ -617,18 +2372,34 @@
             <w:r>
               <w:t>..1 – параллельные диагонали, лежащие выше главной.</w:t>
             </w:r>
-          </w:p>
-        </w:tc>
-        <w:tc>
-          <w:tcPr>
-            <w:tcW w:w="667" w:type="pct"/>
-          </w:tcPr>
-          <w:p>
-            <w:pPr>
-              <w:jc w:val="center"/>
-            </w:pPr>
-            <w:r>
-              <w:t>3</w:t>
+            <w:r>
+              <w:t xml:space="preserve"> Задана целочисленная прямоугольная матрица.</w:t>
+            </w:r>
+          </w:p>
+        </w:tc>
+        <w:tc>
+          <w:tcPr>
+            <w:tcW w:w="589" w:type="pct"/>
+          </w:tcPr>
+          <w:p>
+            <w:pPr>
+              <w:jc w:val="center"/>
+            </w:pPr>
+            <w:r>
+              <w:t>5</w:t>
+            </w:r>
+          </w:p>
+        </w:tc>
+        <w:tc>
+          <w:tcPr>
+            <w:tcW w:w="588" w:type="pct"/>
+          </w:tcPr>
+          <w:p>
+            <w:pPr>
+              <w:jc w:val="center"/>
+            </w:pPr>
+            <w:r>
+              <w:t>–</w:t>
             </w:r>
           </w:p>
         </w:tc>
@@ -636,7 +2407,7 @@
       <w:tr>
         <w:tc>
           <w:tcPr>
-            <w:tcW w:w="593" w:type="pct"/>
+            <w:tcW w:w="523" w:type="pct"/>
           </w:tcPr>
           <w:p>
             <w:pPr>
@@ -650,32 +2421,47 @@
         </w:tc>
         <w:tc>
           <w:tcPr>
-            <w:tcW w:w="3740" w:type="pct"/>
-          </w:tcPr>
-          <w:p>
-            <w:r>
-              <w:t>Рассчитать определитель квадратной матрицы.</w:t>
-            </w:r>
-          </w:p>
-        </w:tc>
-        <w:tc>
-          <w:tcPr>
-            <w:tcW w:w="667" w:type="pct"/>
-          </w:tcPr>
-          <w:p>
-            <w:pPr>
-              <w:jc w:val="center"/>
-            </w:pPr>
-            <w:r>
-              <w:t>3</w:t>
-            </w:r>
+            <w:tcW w:w="3300" w:type="pct"/>
+          </w:tcPr>
+          <w:p>
+            <w:r>
+              <w:t>Задана целочисленная прямоугольная матрица.</w:t>
+            </w:r>
+          </w:p>
+          <w:p>
+            <w:r>
+              <w:t>Определить номер столбца с максимальной суммой элементов</w:t>
+            </w:r>
+          </w:p>
+        </w:tc>
+        <w:tc>
+          <w:tcPr>
+            <w:tcW w:w="589" w:type="pct"/>
+          </w:tcPr>
+          <w:p>
+            <w:pPr>
+              <w:jc w:val="center"/>
+            </w:pPr>
+            <w:r>
+              <w:t>6</w:t>
+            </w:r>
+          </w:p>
+        </w:tc>
+        <w:tc>
+          <w:tcPr>
+            <w:tcW w:w="588" w:type="pct"/>
+          </w:tcPr>
+          <w:p>
+            <w:pPr>
+              <w:jc w:val="center"/>
+            </w:pPr>
           </w:p>
         </w:tc>
       </w:tr>
       <w:tr>
         <w:tc>
           <w:tcPr>
-            <w:tcW w:w="593" w:type="pct"/>
+            <w:tcW w:w="523" w:type="pct"/>
           </w:tcPr>
           <w:p>
             <w:pPr>
@@ -689,7 +2475,284 @@
         </w:tc>
         <w:tc>
           <w:tcPr>
-            <w:tcW w:w="3740" w:type="pct"/>
+            <w:tcW w:w="3300" w:type="pct"/>
+          </w:tcPr>
+          <w:p>
+            <w:r>
+              <w:t>Задана целочисленная прямоугольная матрица.</w:t>
+            </w:r>
+          </w:p>
+          <w:p>
+            <w:r>
+              <w:t>Определить номер строки с минимальной суммой элементов</w:t>
+            </w:r>
+          </w:p>
+        </w:tc>
+        <w:tc>
+          <w:tcPr>
+            <w:tcW w:w="589" w:type="pct"/>
+          </w:tcPr>
+          <w:p>
+            <w:pPr>
+              <w:jc w:val="center"/>
+            </w:pPr>
+            <w:r>
+              <w:t>7</w:t>
+            </w:r>
+          </w:p>
+        </w:tc>
+        <w:tc>
+          <w:tcPr>
+            <w:tcW w:w="588" w:type="pct"/>
+          </w:tcPr>
+          <w:p>
+            <w:pPr>
+              <w:jc w:val="center"/>
+            </w:pPr>
+          </w:p>
+        </w:tc>
+      </w:tr>
+      <w:tr>
+        <w:tc>
+          <w:tcPr>
+            <w:tcW w:w="523" w:type="pct"/>
+          </w:tcPr>
+          <w:p>
+            <w:pPr>
+              <w:pStyle w:val="a3"/>
+              <w:numPr>
+                <w:ilvl w:val="0"/>
+                <w:numId w:val="7"/>
+              </w:numPr>
+            </w:pPr>
+          </w:p>
+        </w:tc>
+        <w:tc>
+          <w:tcPr>
+            <w:tcW w:w="3300" w:type="pct"/>
+          </w:tcPr>
+          <w:p>
+            <w:r>
+              <w:t>Задан</w:t>
+            </w:r>
+            <w:r>
+              <w:t xml:space="preserve"> одномерный массив</w:t>
+            </w:r>
+            <w:r>
+              <w:t>.</w:t>
+            </w:r>
+            <w:r>
+              <w:t xml:space="preserve"> Определить, является ли он отсортированным по возрастанию</w:t>
+            </w:r>
+          </w:p>
+        </w:tc>
+        <w:tc>
+          <w:tcPr>
+            <w:tcW w:w="589" w:type="pct"/>
+          </w:tcPr>
+          <w:p>
+            <w:pPr>
+              <w:jc w:val="center"/>
+            </w:pPr>
+            <w:r>
+              <w:t>8</w:t>
+            </w:r>
+          </w:p>
+        </w:tc>
+        <w:tc>
+          <w:tcPr>
+            <w:tcW w:w="588" w:type="pct"/>
+          </w:tcPr>
+          <w:p>
+            <w:pPr>
+              <w:jc w:val="center"/>
+            </w:pPr>
+          </w:p>
+        </w:tc>
+      </w:tr>
+      <w:tr>
+        <w:tc>
+          <w:tcPr>
+            <w:tcW w:w="523" w:type="pct"/>
+          </w:tcPr>
+          <w:p>
+            <w:pPr>
+              <w:pStyle w:val="a3"/>
+              <w:numPr>
+                <w:ilvl w:val="0"/>
+                <w:numId w:val="7"/>
+              </w:numPr>
+            </w:pPr>
+          </w:p>
+        </w:tc>
+        <w:tc>
+          <w:tcPr>
+            <w:tcW w:w="3300" w:type="pct"/>
+          </w:tcPr>
+          <w:p>
+            <w:r>
+              <w:t>Задан</w:t>
+            </w:r>
+            <w:r>
+              <w:t xml:space="preserve"> одномерный массив</w:t>
+            </w:r>
+            <w:r>
+              <w:t>.</w:t>
+            </w:r>
+            <w:r>
+              <w:t xml:space="preserve"> Найти индекс первого элемента с заданным значением</w:t>
+            </w:r>
+          </w:p>
+        </w:tc>
+        <w:tc>
+          <w:tcPr>
+            <w:tcW w:w="589" w:type="pct"/>
+          </w:tcPr>
+          <w:p>
+            <w:pPr>
+              <w:jc w:val="center"/>
+            </w:pPr>
+            <w:r>
+              <w:t>9</w:t>
+            </w:r>
+          </w:p>
+        </w:tc>
+        <w:tc>
+          <w:tcPr>
+            <w:tcW w:w="588" w:type="pct"/>
+          </w:tcPr>
+          <w:p>
+            <w:pPr>
+              <w:jc w:val="center"/>
+            </w:pPr>
+          </w:p>
+        </w:tc>
+      </w:tr>
+      <w:tr>
+        <w:tc>
+          <w:tcPr>
+            <w:tcW w:w="523" w:type="pct"/>
+          </w:tcPr>
+          <w:p>
+            <w:pPr>
+              <w:pStyle w:val="a3"/>
+              <w:numPr>
+                <w:ilvl w:val="0"/>
+                <w:numId w:val="7"/>
+              </w:numPr>
+            </w:pPr>
+          </w:p>
+        </w:tc>
+        <w:tc>
+          <w:tcPr>
+            <w:tcW w:w="3300" w:type="pct"/>
+          </w:tcPr>
+          <w:p>
+            <w:r>
+              <w:t>Задан</w:t>
+            </w:r>
+            <w:r>
+              <w:t xml:space="preserve"> одномерный массив</w:t>
+            </w:r>
+            <w:r>
+              <w:t>.</w:t>
+            </w:r>
+            <w:r>
+              <w:t xml:space="preserve"> Определить, сколько раз заданное значение встречается в массиве</w:t>
+            </w:r>
+          </w:p>
+        </w:tc>
+        <w:tc>
+          <w:tcPr>
+            <w:tcW w:w="589" w:type="pct"/>
+          </w:tcPr>
+          <w:p>
+            <w:pPr>
+              <w:jc w:val="center"/>
+            </w:pPr>
+            <w:r>
+              <w:t>10</w:t>
+            </w:r>
+          </w:p>
+        </w:tc>
+        <w:tc>
+          <w:tcPr>
+            <w:tcW w:w="588" w:type="pct"/>
+          </w:tcPr>
+          <w:p>
+            <w:pPr>
+              <w:jc w:val="center"/>
+            </w:pPr>
+          </w:p>
+        </w:tc>
+      </w:tr>
+      <w:tr>
+        <w:tc>
+          <w:tcPr>
+            <w:tcW w:w="523" w:type="pct"/>
+          </w:tcPr>
+          <w:p>
+            <w:pPr>
+              <w:pStyle w:val="a3"/>
+              <w:numPr>
+                <w:ilvl w:val="0"/>
+                <w:numId w:val="7"/>
+              </w:numPr>
+            </w:pPr>
+          </w:p>
+        </w:tc>
+        <w:tc>
+          <w:tcPr>
+            <w:tcW w:w="3300" w:type="pct"/>
+          </w:tcPr>
+          <w:p>
+            <w:r>
+              <w:t>Рассчитать определитель квадратной матрицы.</w:t>
+            </w:r>
+          </w:p>
+        </w:tc>
+        <w:tc>
+          <w:tcPr>
+            <w:tcW w:w="589" w:type="pct"/>
+          </w:tcPr>
+          <w:p>
+            <w:pPr>
+              <w:jc w:val="center"/>
+            </w:pPr>
+          </w:p>
+        </w:tc>
+        <w:tc>
+          <w:tcPr>
+            <w:tcW w:w="588" w:type="pct"/>
+          </w:tcPr>
+          <w:p>
+            <w:pPr>
+              <w:jc w:val="center"/>
+            </w:pPr>
+            <w:r>
+              <w:t>3</w:t>
+            </w:r>
+          </w:p>
+        </w:tc>
+      </w:tr>
+      <w:tr>
+        <w:tc>
+          <w:tcPr>
+            <w:tcW w:w="523" w:type="pct"/>
+          </w:tcPr>
+          <w:p>
+            <w:pPr>
+              <w:pStyle w:val="a3"/>
+              <w:numPr>
+                <w:ilvl w:val="0"/>
+                <w:numId w:val="7"/>
+              </w:numPr>
+            </w:pPr>
+          </w:p>
+        </w:tc>
+        <w:tc>
+          <w:tcPr>
+            <w:tcW w:w="3300" w:type="pct"/>
           </w:tcPr>
           <w:p>
             <w:r>
@@ -699,7 +2762,17 @@
         </w:tc>
         <w:tc>
           <w:tcPr>
-            <w:tcW w:w="667" w:type="pct"/>
+            <w:tcW w:w="589" w:type="pct"/>
+          </w:tcPr>
+          <w:p>
+            <w:pPr>
+              <w:jc w:val="center"/>
+            </w:pPr>
+          </w:p>
+        </w:tc>
+        <w:tc>
+          <w:tcPr>
+            <w:tcW w:w="588" w:type="pct"/>
           </w:tcPr>
           <w:p>
             <w:pPr>
@@ -720,7 +2793,6 @@
     </w:p>
     <w:p>
       <w:pPr>
-        <w:jc w:val="center"/>
         <w:rPr>
           <w:b/>
           <w:bCs/>
@@ -735,320 +2807,8 @@
           <w:sz w:val="28"/>
           <w:szCs w:val="28"/>
         </w:rPr>
-        <w:t>Упражнения по теме «</w:t>
+        <w:br w:type="page"/>
       </w:r>
-      <w:r>
-        <w:rPr>
-          <w:b/>
-          <w:bCs/>
-          <w:sz w:val="28"/>
-          <w:szCs w:val="28"/>
-        </w:rPr>
-        <w:t>Процедуры</w:t>
-      </w:r>
-      <w:r>
-        <w:rPr>
-          <w:b/>
-          <w:bCs/>
-          <w:sz w:val="28"/>
-          <w:szCs w:val="28"/>
-        </w:rPr>
-        <w:t>»</w:t>
-      </w:r>
-    </w:p>
-    <w:p>
-      <w:pPr>
-        <w:jc w:val="center"/>
-        <w:rPr>
-          <w:b/>
-          <w:bCs/>
-          <w:sz w:val="28"/>
-          <w:szCs w:val="28"/>
-        </w:rPr>
-      </w:pPr>
-    </w:p>
-    <w:tbl>
-      <w:tblPr>
-        <w:tblStyle w:val="a4"/>
-        <w:tblW w:w="5000" w:type="pct"/>
-        <w:tblLook w:val="04A0" w:firstRow="1" w:lastRow="0" w:firstColumn="1" w:lastColumn="0" w:noHBand="0" w:noVBand="1"/>
-      </w:tblPr>
-      <w:tblGrid>
-        <w:gridCol w:w="1074"/>
-        <w:gridCol w:w="6777"/>
-        <w:gridCol w:w="1209"/>
-      </w:tblGrid>
-      <w:tr>
-        <w:tc>
-          <w:tcPr>
-            <w:tcW w:w="593" w:type="pct"/>
-          </w:tcPr>
-          <w:p>
-            <w:pPr>
-              <w:jc w:val="center"/>
-            </w:pPr>
-            <w:r>
-              <w:t>№</w:t>
-            </w:r>
-          </w:p>
-        </w:tc>
-        <w:tc>
-          <w:tcPr>
-            <w:tcW w:w="3740" w:type="pct"/>
-          </w:tcPr>
-          <w:p>
-            <w:pPr>
-              <w:jc w:val="center"/>
-            </w:pPr>
-            <w:r>
-              <w:t>Задание</w:t>
-            </w:r>
-          </w:p>
-        </w:tc>
-        <w:tc>
-          <w:tcPr>
-            <w:tcW w:w="667" w:type="pct"/>
-          </w:tcPr>
-          <w:p>
-            <w:pPr>
-              <w:jc w:val="center"/>
-            </w:pPr>
-            <w:r>
-              <w:t>Баллы</w:t>
-            </w:r>
-          </w:p>
-        </w:tc>
-      </w:tr>
-      <w:tr>
-        <w:tc>
-          <w:tcPr>
-            <w:tcW w:w="593" w:type="pct"/>
-          </w:tcPr>
-          <w:p>
-            <w:pPr>
-              <w:pStyle w:val="a3"/>
-              <w:numPr>
-                <w:ilvl w:val="0"/>
-                <w:numId w:val="8"/>
-              </w:numPr>
-            </w:pPr>
-          </w:p>
-        </w:tc>
-        <w:tc>
-          <w:tcPr>
-            <w:tcW w:w="3740" w:type="pct"/>
-          </w:tcPr>
-          <w:p>
-            <w:pPr>
-              <w:jc w:val="both"/>
-              <w:rPr>
-                <w:b/>
-              </w:rPr>
-            </w:pPr>
-            <w:r>
-              <w:rPr>
-                <w:b/>
-              </w:rPr>
-              <w:t>Реализовать в виде процедуры ввод и вывод прямоугольной матрицы.</w:t>
-            </w:r>
-          </w:p>
-        </w:tc>
-        <w:tc>
-          <w:tcPr>
-            <w:tcW w:w="667" w:type="pct"/>
-          </w:tcPr>
-          <w:p>
-            <w:pPr>
-              <w:jc w:val="center"/>
-              <w:rPr>
-                <w:b/>
-              </w:rPr>
-            </w:pPr>
-            <w:r>
-              <w:rPr>
-                <w:b/>
-              </w:rPr>
-              <w:t>1</w:t>
-            </w:r>
-          </w:p>
-        </w:tc>
-      </w:tr>
-      <w:tr>
-        <w:tc>
-          <w:tcPr>
-            <w:tcW w:w="593" w:type="pct"/>
-          </w:tcPr>
-          <w:p>
-            <w:pPr>
-              <w:pStyle w:val="a3"/>
-              <w:numPr>
-                <w:ilvl w:val="0"/>
-                <w:numId w:val="8"/>
-              </w:numPr>
-            </w:pPr>
-          </w:p>
-        </w:tc>
-        <w:tc>
-          <w:tcPr>
-            <w:tcW w:w="3740" w:type="pct"/>
-          </w:tcPr>
-          <w:p>
-            <w:pPr>
-              <w:jc w:val="both"/>
-              <w:rPr>
-                <w:b/>
-              </w:rPr>
-            </w:pPr>
-            <w:r>
-              <w:rPr>
-                <w:b/>
-              </w:rPr>
-              <w:t>Реализовать в виде процедуры заполнение матрицы случайными значениями.</w:t>
-            </w:r>
-          </w:p>
-        </w:tc>
-        <w:tc>
-          <w:tcPr>
-            <w:tcW w:w="667" w:type="pct"/>
-          </w:tcPr>
-          <w:p>
-            <w:pPr>
-              <w:jc w:val="center"/>
-              <w:rPr>
-                <w:b/>
-              </w:rPr>
-            </w:pPr>
-            <w:r>
-              <w:rPr>
-                <w:b/>
-              </w:rPr>
-              <w:t>1</w:t>
-            </w:r>
-          </w:p>
-        </w:tc>
-      </w:tr>
-      <w:tr>
-        <w:tc>
-          <w:tcPr>
-            <w:tcW w:w="593" w:type="pct"/>
-          </w:tcPr>
-          <w:p>
-            <w:pPr>
-              <w:pStyle w:val="a3"/>
-              <w:numPr>
-                <w:ilvl w:val="0"/>
-                <w:numId w:val="8"/>
-              </w:numPr>
-            </w:pPr>
-          </w:p>
-        </w:tc>
-        <w:tc>
-          <w:tcPr>
-            <w:tcW w:w="3740" w:type="pct"/>
-          </w:tcPr>
-          <w:p>
-            <w:pPr>
-              <w:jc w:val="both"/>
-            </w:pPr>
-            <w:r>
-              <w:t xml:space="preserve">Определить все такие </w:t>
-            </w:r>
-            <w:r>
-              <w:rPr>
-                <w:lang w:val="en-US"/>
-              </w:rPr>
-              <w:t>k</w:t>
-            </w:r>
-            <w:r>
-              <w:t xml:space="preserve">, что </w:t>
-            </w:r>
-            <w:r>
-              <w:rPr>
-                <w:lang w:val="en-US"/>
-              </w:rPr>
-              <w:t>k</w:t>
-            </w:r>
-            <w:r>
-              <w:t xml:space="preserve">-ая строка совпадает с </w:t>
-            </w:r>
-            <w:r>
-              <w:rPr>
-                <w:lang w:val="en-US"/>
-              </w:rPr>
-              <w:t>k</w:t>
-            </w:r>
-            <w:r>
-              <w:t>-ым  столбцом.</w:t>
-            </w:r>
-          </w:p>
-        </w:tc>
-        <w:tc>
-          <w:tcPr>
-            <w:tcW w:w="667" w:type="pct"/>
-          </w:tcPr>
-          <w:p>
-            <w:pPr>
-              <w:jc w:val="center"/>
-            </w:pPr>
-            <w:r>
-              <w:t>2</w:t>
-            </w:r>
-          </w:p>
-        </w:tc>
-      </w:tr>
-      <w:tr>
-        <w:tc>
-          <w:tcPr>
-            <w:tcW w:w="593" w:type="pct"/>
-          </w:tcPr>
-          <w:p>
-            <w:pPr>
-              <w:pStyle w:val="a3"/>
-              <w:numPr>
-                <w:ilvl w:val="0"/>
-                <w:numId w:val="8"/>
-              </w:numPr>
-            </w:pPr>
-          </w:p>
-        </w:tc>
-        <w:tc>
-          <w:tcPr>
-            <w:tcW w:w="3740" w:type="pct"/>
-          </w:tcPr>
-          <w:p>
-            <w:pPr>
-              <w:jc w:val="both"/>
-            </w:pPr>
-            <w:r>
-              <w:t>Коэффициенты системы линейных уравнений заданы в виде прямоугльной матрицы. Привести материцу к треугольному виду с помощью преобразований.</w:t>
-            </w:r>
-          </w:p>
-        </w:tc>
-        <w:tc>
-          <w:tcPr>
-            <w:tcW w:w="667" w:type="pct"/>
-          </w:tcPr>
-          <w:p>
-            <w:pPr>
-              <w:jc w:val="center"/>
-            </w:pPr>
-            <w:r>
-              <w:t>4</w:t>
-            </w:r>
-          </w:p>
-        </w:tc>
-      </w:tr>
-    </w:tbl>
-    <w:p>
-      <w:pPr>
-        <w:jc w:val="center"/>
-        <w:rPr>
-          <w:b/>
-          <w:bCs/>
-          <w:sz w:val="28"/>
-          <w:szCs w:val="28"/>
-        </w:rPr>
-      </w:pPr>
     </w:p>
     <w:p>
       <w:pPr>

</xml_diff>